<commit_message>
ajout de UAF Exploit
</commit_message>
<xml_diff>
--- a/Writeup Slub - FINAL .docx
+++ b/Writeup Slub - FINAL .docx
@@ -20,12 +20,12 @@
             <wp:extent cx="2128836" cy="1090633"/>
             <wp:effectExtent b="0" l="0" r="0" t="0"/>
             <wp:wrapSquare wrapText="bothSides" distB="114300" distT="114300" distL="114300" distR="114300"/>
-            <wp:docPr id="10" name="image11.png"/>
+            <wp:docPr id="10" name="image3.png"/>
             <a:graphic>
               <a:graphicData uri="http://schemas.openxmlformats.org/drawingml/2006/picture">
                 <pic:pic>
                   <pic:nvPicPr>
-                    <pic:cNvPr id="0" name="image11.png"/>
+                    <pic:cNvPr id="0" name="image3.png"/>
                     <pic:cNvPicPr preferRelativeResize="0"/>
                   </pic:nvPicPr>
                   <pic:blipFill>
@@ -802,7 +802,7 @@
     </w:p>
     <w:sdt>
       <w:sdtPr>
-        <w:id w:val="-1001710785"/>
+        <w:id w:val="151458929"/>
         <w:docPartObj>
           <w:docPartGallery w:val="Table of Contents"/>
           <w:docPartUnique w:val="1"/>
@@ -4127,12 +4127,12 @@
           <wp:inline distB="114300" distT="114300" distL="114300" distR="114300">
             <wp:extent cx="5731200" cy="3073400"/>
             <wp:effectExtent b="0" l="0" r="0" t="0"/>
-            <wp:docPr id="2" name="image3.png"/>
+            <wp:docPr id="2" name="image15.png"/>
             <a:graphic>
               <a:graphicData uri="http://schemas.openxmlformats.org/drawingml/2006/picture">
                 <pic:pic>
                   <pic:nvPicPr>
-                    <pic:cNvPr id="0" name="image3.png"/>
+                    <pic:cNvPr id="0" name="image15.png"/>
                     <pic:cNvPicPr preferRelativeResize="0"/>
                   </pic:nvPicPr>
                   <pic:blipFill>
@@ -10524,12 +10524,12 @@
           <wp:inline distB="114300" distT="114300" distL="114300" distR="114300">
             <wp:extent cx="3805238" cy="1902619"/>
             <wp:effectExtent b="0" l="0" r="0" t="0"/>
-            <wp:docPr id="1" name="image12.png"/>
+            <wp:docPr id="1" name="image6.png"/>
             <a:graphic>
               <a:graphicData uri="http://schemas.openxmlformats.org/drawingml/2006/picture">
                 <pic:pic>
                   <pic:nvPicPr>
-                    <pic:cNvPr id="0" name="image12.png"/>
+                    <pic:cNvPr id="0" name="image6.png"/>
                     <pic:cNvPicPr preferRelativeResize="0"/>
                   </pic:nvPicPr>
                   <pic:blipFill>
@@ -10641,12 +10641,12 @@
           <wp:inline distB="114300" distT="114300" distL="114300" distR="114300">
             <wp:extent cx="5731200" cy="1993900"/>
             <wp:effectExtent b="0" l="0" r="0" t="0"/>
-            <wp:docPr id="4" name="image2.png"/>
+            <wp:docPr id="4" name="image7.png"/>
             <a:graphic>
               <a:graphicData uri="http://schemas.openxmlformats.org/drawingml/2006/picture">
                 <pic:pic>
                   <pic:nvPicPr>
-                    <pic:cNvPr id="0" name="image2.png"/>
+                    <pic:cNvPr id="0" name="image7.png"/>
                     <pic:cNvPicPr preferRelativeResize="0"/>
                   </pic:nvPicPr>
                   <pic:blipFill>
@@ -10793,12 +10793,12 @@
           <wp:inline distB="114300" distT="114300" distL="114300" distR="114300">
             <wp:extent cx="5731200" cy="1981200"/>
             <wp:effectExtent b="0" l="0" r="0" t="0"/>
-            <wp:docPr id="3" name="image5.png"/>
+            <wp:docPr id="3" name="image9.png"/>
             <a:graphic>
               <a:graphicData uri="http://schemas.openxmlformats.org/drawingml/2006/picture">
                 <pic:pic>
                   <pic:nvPicPr>
-                    <pic:cNvPr id="0" name="image5.png"/>
+                    <pic:cNvPr id="0" name="image9.png"/>
                     <pic:cNvPicPr preferRelativeResize="0"/>
                   </pic:nvPicPr>
                   <pic:blipFill>
@@ -11114,12 +11114,12 @@
             <wp:extent cx="7049432" cy="2758473"/>
             <wp:effectExtent b="0" l="0" r="0" t="0"/>
             <wp:wrapTopAndBottom distB="114300" distT="114300"/>
-            <wp:docPr id="7" name="image1.png"/>
+            <wp:docPr id="7" name="image12.png"/>
             <a:graphic>
               <a:graphicData uri="http://schemas.openxmlformats.org/drawingml/2006/picture">
                 <pic:pic>
                   <pic:nvPicPr>
-                    <pic:cNvPr id="0" name="image1.png"/>
+                    <pic:cNvPr id="0" name="image12.png"/>
                     <pic:cNvPicPr preferRelativeResize="0"/>
                   </pic:nvPicPr>
                   <pic:blipFill>
@@ -11727,12 +11727,12 @@
           <wp:inline distB="114300" distT="114300" distL="114300" distR="114300">
             <wp:extent cx="1204913" cy="1435962"/>
             <wp:effectExtent b="0" l="0" r="0" t="0"/>
-            <wp:docPr id="8" name="image7.png"/>
+            <wp:docPr id="8" name="image1.png"/>
             <a:graphic>
               <a:graphicData uri="http://schemas.openxmlformats.org/drawingml/2006/picture">
                 <pic:pic>
                   <pic:nvPicPr>
-                    <pic:cNvPr id="0" name="image7.png"/>
+                    <pic:cNvPr id="0" name="image1.png"/>
                     <pic:cNvPicPr preferRelativeResize="0"/>
                   </pic:nvPicPr>
                   <pic:blipFill>
@@ -12856,12 +12856,12 @@
           <wp:inline distB="114300" distT="114300" distL="114300" distR="114300">
             <wp:extent cx="5731200" cy="1905000"/>
             <wp:effectExtent b="0" l="0" r="0" t="0"/>
-            <wp:docPr id="6" name="image6.png"/>
+            <wp:docPr id="6" name="image13.png"/>
             <a:graphic>
               <a:graphicData uri="http://schemas.openxmlformats.org/drawingml/2006/picture">
                 <pic:pic>
                   <pic:nvPicPr>
-                    <pic:cNvPr id="0" name="image6.png"/>
+                    <pic:cNvPr id="0" name="image13.png"/>
                     <pic:cNvPicPr preferRelativeResize="0"/>
                   </pic:nvPicPr>
                   <pic:blipFill>
@@ -14192,12 +14192,12 @@
           <wp:inline distB="114300" distT="114300" distL="114300" distR="114300">
             <wp:extent cx="5731200" cy="3136900"/>
             <wp:effectExtent b="0" l="0" r="0" t="0"/>
-            <wp:docPr id="12" name="image9.png"/>
+            <wp:docPr id="12" name="image5.png"/>
             <a:graphic>
               <a:graphicData uri="http://schemas.openxmlformats.org/drawingml/2006/picture">
                 <pic:pic>
                   <pic:nvPicPr>
-                    <pic:cNvPr id="0" name="image9.png"/>
+                    <pic:cNvPr id="0" name="image5.png"/>
                     <pic:cNvPicPr preferRelativeResize="0"/>
                   </pic:nvPicPr>
                   <pic:blipFill>
@@ -14488,12 +14488,12 @@
           <wp:inline distB="114300" distT="114300" distL="114300" distR="114300">
             <wp:extent cx="1839776" cy="1062038"/>
             <wp:effectExtent b="0" l="0" r="0" t="0"/>
-            <wp:docPr id="9" name="image14.png"/>
+            <wp:docPr id="9" name="image11.png"/>
             <a:graphic>
               <a:graphicData uri="http://schemas.openxmlformats.org/drawingml/2006/picture">
                 <pic:pic>
                   <pic:nvPicPr>
-                    <pic:cNvPr id="0" name="image14.png"/>
+                    <pic:cNvPr id="0" name="image11.png"/>
                     <pic:cNvPicPr preferRelativeResize="0"/>
                   </pic:nvPicPr>
                   <pic:blipFill>
@@ -16352,29 +16352,6 @@
     </w:p>
     <w:p>
       <w:pPr>
-        <w:spacing w:line="276" w:lineRule="auto"/>
-        <w:rPr>
-          <w:b w:val="1"/>
-          <w:bCs w:val="1"/>
-          <w:color w:val="434343"/>
-          <w:sz w:val="26"/>
-          <w:szCs w:val="26"/>
-        </w:rPr>
-      </w:pPr>
-      <w:r>
-        <w:rPr>
-          <w:b w:val="1"/>
-          <w:bCs w:val="1"/>
-          <w:color w:val="434343"/>
-          <w:sz w:val="26"/>
-          <w:szCs w:val="26"/>
-          <w:rtl w:val="0"/>
-        </w:rPr>
-        <w:t xml:space="preserve">Use-After-Free et Slab Shaping</w:t>
-      </w:r>
-    </w:p>
-    <w:p>
-      <w:pPr>
         <w:spacing w:after="240" w:before="240" w:lineRule="auto"/>
         <w:rPr/>
       </w:pPr>
@@ -16382,19 +16359,6 @@
         <w:rPr>
           <w:rtl w:val="0"/>
         </w:rPr>
-        <w:t xml:space="preserve">Un use-after-free (UAF) survient lorsqu’un objet est libéré alors qu’une référence vers celui-ci reste accessible. Dans le contexte du SLUB allocator, l’exploitation d’un UAF repose sur la capacité à réutiliser le slot mémoire d’un objet précédemment libéré afin d’y placer un objet contrôlé.</w:t>
-      </w:r>
-    </w:p>
-    <w:p>
-      <w:pPr>
-        <w:spacing w:after="240" w:before="240" w:lineRule="auto"/>
-        <w:rPr/>
-      </w:pPr>
-      <w:r>
-        <w:rPr>
-          <w:rtl w:val="0"/>
-        </w:rPr>
-        <w:t xml:space="preserve">Le slab shaping consiste à influencer l’état interne des slabs et de leurs listes libres afin de forcer la réallocation d’un slot précis. En raison de l’organisation en liste libre de type LIFO (Last In, First Out), le dernier objet libéré est généralement le premier à être réalloué, ce qui permet de placer un objet cible à l’emplacement exact de l’objet vulnérable libéré.</w:t>
       </w:r>
     </w:p>
     <w:p>
@@ -17119,12 +17083,12 @@
           <wp:inline distB="114300" distT="114300" distL="114300" distR="114300">
             <wp:extent cx="5847405" cy="584200"/>
             <wp:effectExtent b="0" l="0" r="0" t="0"/>
-            <wp:docPr id="13" name="image8.png"/>
+            <wp:docPr id="13" name="image14.png"/>
             <a:graphic>
               <a:graphicData uri="http://schemas.openxmlformats.org/drawingml/2006/picture">
                 <pic:pic>
                   <pic:nvPicPr>
-                    <pic:cNvPr id="0" name="image8.png"/>
+                    <pic:cNvPr id="0" name="image14.png"/>
                     <pic:cNvPicPr preferRelativeResize="0"/>
                   </pic:nvPicPr>
                   <pic:blipFill>
@@ -17296,12 +17260,12 @@
           <wp:inline distB="114300" distT="114300" distL="114300" distR="114300">
             <wp:extent cx="5072063" cy="1329971"/>
             <wp:effectExtent b="0" l="0" r="0" t="0"/>
-            <wp:docPr id="14" name="image15.png"/>
+            <wp:docPr id="15" name="image8.png"/>
             <a:graphic>
               <a:graphicData uri="http://schemas.openxmlformats.org/drawingml/2006/picture">
                 <pic:pic>
                   <pic:nvPicPr>
-                    <pic:cNvPr id="0" name="image15.png"/>
+                    <pic:cNvPr id="0" name="image8.png"/>
                     <pic:cNvPicPr preferRelativeResize="0"/>
                   </pic:nvPicPr>
                   <pic:blipFill>
@@ -17508,12 +17472,12 @@
           <wp:inline distB="114300" distT="114300" distL="114300" distR="114300">
             <wp:extent cx="5847405" cy="1041400"/>
             <wp:effectExtent b="0" l="0" r="0" t="0"/>
-            <wp:docPr id="15" name="image13.png"/>
+            <wp:docPr id="16" name="image2.png"/>
             <a:graphic>
               <a:graphicData uri="http://schemas.openxmlformats.org/drawingml/2006/picture">
                 <pic:pic>
                   <pic:nvPicPr>
-                    <pic:cNvPr id="0" name="image13.png"/>
+                    <pic:cNvPr id="0" name="image2.png"/>
                     <pic:cNvPicPr preferRelativeResize="0"/>
                   </pic:nvPicPr>
                   <pic:blipFill>
@@ -17563,20 +17527,184 @@
         <w:spacing w:line="276" w:lineRule="auto"/>
         <w:ind w:left="425.19685039370086" w:firstLine="0"/>
         <w:rPr>
-          <w:color w:val="1f2328"/>
-          <w:sz w:val="24"/>
-          <w:szCs w:val="24"/>
-          <w:highlight w:val="white"/>
-        </w:rPr>
-      </w:pPr>
-      <w:r>
-        <w:rPr>
-          <w:b w:val="1"/>
-          <w:bCs w:val="1"/>
+          <w:b w:val="1"/>
+          <w:bCs w:val="1"/>
+          <w:sz w:val="24"/>
+          <w:szCs w:val="24"/>
+        </w:rPr>
+      </w:pPr>
+      <w:r>
+        <w:rPr>
+          <w:rtl w:val="0"/>
+        </w:rPr>
+      </w:r>
+    </w:p>
+    <w:p>
+      <w:pPr>
+        <w:spacing w:line="276" w:lineRule="auto"/>
+        <w:ind w:left="425.19685039370086" w:firstLine="0"/>
+        <w:rPr>
+          <w:b w:val="1"/>
+          <w:bCs w:val="1"/>
+          <w:sz w:val="24"/>
+          <w:szCs w:val="24"/>
+        </w:rPr>
+      </w:pPr>
+      <w:r>
+        <w:rPr>
+          <w:rtl w:val="0"/>
+        </w:rPr>
+      </w:r>
+    </w:p>
+    <w:p>
+      <w:pPr>
+        <w:spacing w:line="276" w:lineRule="auto"/>
+        <w:ind w:left="425.19685039370086" w:firstLine="0"/>
+        <w:rPr>
+          <w:b w:val="1"/>
+          <w:bCs w:val="1"/>
+          <w:sz w:val="24"/>
+          <w:szCs w:val="24"/>
+        </w:rPr>
+      </w:pPr>
+      <w:r>
+        <w:rPr>
+          <w:rtl w:val="0"/>
+        </w:rPr>
+      </w:r>
+    </w:p>
+    <w:p>
+      <w:pPr>
+        <w:spacing w:line="276" w:lineRule="auto"/>
+        <w:ind w:left="425.19685039370086" w:firstLine="0"/>
+        <w:rPr>
+          <w:b w:val="1"/>
+          <w:bCs w:val="1"/>
+          <w:sz w:val="24"/>
+          <w:szCs w:val="24"/>
+        </w:rPr>
+      </w:pPr>
+      <w:r>
+        <w:rPr>
+          <w:rtl w:val="0"/>
+        </w:rPr>
+      </w:r>
+    </w:p>
+    <w:p>
+      <w:pPr>
+        <w:spacing w:line="276" w:lineRule="auto"/>
+        <w:ind w:left="425.19685039370086" w:firstLine="0"/>
+        <w:rPr>
+          <w:b w:val="1"/>
+          <w:bCs w:val="1"/>
+          <w:sz w:val="24"/>
+          <w:szCs w:val="24"/>
+        </w:rPr>
+      </w:pPr>
+      <w:r>
+        <w:rPr>
+          <w:b w:val="1"/>
+          <w:bCs w:val="1"/>
+          <w:sz w:val="24"/>
+          <w:szCs w:val="24"/>
           <w:rtl w:val="0"/>
         </w:rPr>
         <w:t xml:space="preserve">UAF Exploit : </w:t>
       </w:r>
+    </w:p>
+    <w:p>
+      <w:pPr>
+        <w:spacing w:after="240" w:before="240" w:lineRule="auto"/>
+        <w:rPr/>
+      </w:pPr>
+      <w:r>
+        <w:rPr>
+          <w:rtl w:val="0"/>
+        </w:rPr>
+        <w:t xml:space="preserve">Un use-after-free (UAF) survient lorsqu’un objet est libéré alors qu’une référence vers celui-ci est toujours utilisée. Dans le contexte du SLUB allocator, l’exploitation repose sur la réutilisation du slot mémoire d’un objet libéré.</w:t>
+      </w:r>
+    </w:p>
+    <w:p>
+      <w:pPr>
+        <w:spacing w:after="240" w:before="240" w:lineRule="auto"/>
+        <w:rPr/>
+      </w:pPr>
+      <w:r>
+        <w:rPr>
+          <w:rtl w:val="0"/>
+        </w:rPr>
+        <w:t xml:space="preserve">Le principe est le suivant : après la libération de l’objet vulnérable, son slot est ajouté à la liste libre du slab. Lorsqu’un nouvel objet de même taille est ensuite alloué, il est très probable qu’il soit placé dans ce slot libéré, en raison du fonctionnement en pile (LIFO) des freelists. La référence use-after-free pointe alors vers ce nouvel objet.</w:t>
+      </w:r>
+    </w:p>
+    <w:p>
+      <w:pPr>
+        <w:spacing w:after="240" w:before="240" w:lineRule="auto"/>
+        <w:rPr/>
+      </w:pPr>
+      <w:r>
+        <w:rPr>
+          <w:rtl w:val="0"/>
+        </w:rPr>
+        <w:t xml:space="preserve">L’attaquant peut exploiter cette situation pour lire ou modifier les données de l’objet cible, ce qui peut permettre des fuites d’informations ou, dans certains cas, un détournement du flot d’exécution du noyau.</w:t>
+      </w:r>
+    </w:p>
+    <w:p>
+      <w:pPr>
+        <w:spacing w:after="240" w:before="240" w:lineRule="auto"/>
+        <w:rPr/>
+      </w:pPr>
+      <w:r>
+        <w:rPr/>
+        <w:drawing>
+          <wp:inline distB="114300" distT="114300" distL="114300" distR="114300">
+            <wp:extent cx="4935136" cy="3496391"/>
+            <wp:effectExtent b="0" l="0" r="0" t="0"/>
+            <wp:docPr id="14" name="image16.png"/>
+            <a:graphic>
+              <a:graphicData uri="http://schemas.openxmlformats.org/drawingml/2006/picture">
+                <pic:pic>
+                  <pic:nvPicPr>
+                    <pic:cNvPr id="0" name="image16.png"/>
+                    <pic:cNvPicPr preferRelativeResize="0"/>
+                  </pic:nvPicPr>
+                  <pic:blipFill>
+                    <a:blip r:embed="rId30"/>
+                    <a:srcRect b="0" l="0" r="0" t="0"/>
+                    <a:stretch>
+                      <a:fillRect/>
+                    </a:stretch>
+                  </pic:blipFill>
+                  <pic:spPr>
+                    <a:xfrm>
+                      <a:off x="0" y="0"/>
+                      <a:ext cx="4935136" cy="3496391"/>
+                    </a:xfrm>
+                    <a:prstGeom prst="rect"/>
+                    <a:ln/>
+                  </pic:spPr>
+                </pic:pic>
+              </a:graphicData>
+            </a:graphic>
+          </wp:inline>
+        </w:drawing>
+      </w:r>
+      <w:r>
+        <w:rPr>
+          <w:rtl w:val="0"/>
+        </w:rPr>
+      </w:r>
+    </w:p>
+    <w:p>
+      <w:pPr>
+        <w:spacing w:line="276" w:lineRule="auto"/>
+        <w:ind w:left="425.19685039370086" w:firstLine="0"/>
+        <w:rPr>
+          <w:b w:val="1"/>
+          <w:bCs w:val="1"/>
+          <w:sz w:val="24"/>
+          <w:szCs w:val="24"/>
+        </w:rPr>
+      </w:pPr>
       <w:r>
         <w:rPr>
           <w:rtl w:val="0"/>
@@ -17613,8 +17741,13 @@
       </w:pPr>
       <w:r>
         <w:rPr>
-          <w:rtl w:val="0"/>
-        </w:rPr>
+          <w:color w:val="1f2328"/>
+          <w:sz w:val="24"/>
+          <w:szCs w:val="24"/>
+          <w:highlight w:val="white"/>
+          <w:rtl w:val="0"/>
+        </w:rPr>
+        <w:t xml:space="preserve">     </w:t>
       </w:r>
     </w:p>
     <w:p>
@@ -18302,10 +18435,10 @@
       </w:r>
     </w:p>
     <w:sectPr>
-      <w:headerReference r:id="rId30" w:type="default"/>
-      <w:headerReference r:id="rId31" w:type="first"/>
-      <w:footerReference r:id="rId32" w:type="default"/>
-      <w:footerReference r:id="rId33" w:type="first"/>
+      <w:headerReference r:id="rId31" w:type="default"/>
+      <w:headerReference r:id="rId32" w:type="first"/>
+      <w:footerReference r:id="rId33" w:type="default"/>
+      <w:footerReference r:id="rId34" w:type="first"/>
       <w:pgSz w:h="16834" w:w="11909" w:orient="portrait"/>
       <w:pgMar w:bottom="1440" w:top="1440" w:left="1440" w:right="1257" w:header="720" w:footer="720"/>
       <w:pgNumType w:start="1"/>

</xml_diff>